<commit_message>
This is my updated resume
</commit_message>
<xml_diff>
--- a/Class Notes/Web Lab Class Notes.docx
+++ b/Class Notes/Web Lab Class Notes.docx
@@ -2727,7 +2727,14 @@
           <w:b/>
           <w:highlight w:val="yellow"/>
         </w:rPr>
-        <w:t>9/4/18</w:t>
+        <w:t>9/6</w:t>
+      </w:r>
+      <w:r>
+        <w:rPr>
+          <w:b/>
+          <w:highlight w:val="yellow"/>
+        </w:rPr>
+        <w:t>/18</w:t>
       </w:r>
     </w:p>
     <w:p>
@@ -2749,13 +2756,1097 @@
           <w:b/>
         </w:rPr>
       </w:pPr>
+      <w:r>
+        <w:t>Meta tag</w:t>
+      </w:r>
+    </w:p>
+    <w:p>
+      <w:pPr>
+        <w:pStyle w:val="ListParagraph"/>
+        <w:numPr>
+          <w:ilvl w:val="1"/>
+          <w:numId w:val="5"/>
+        </w:numPr>
+        <w:rPr>
+          <w:b/>
+        </w:rPr>
+      </w:pPr>
+      <w:r>
+        <w:t>Attributes are the name, key words, and description</w:t>
+      </w:r>
+    </w:p>
+    <w:p>
+      <w:pPr>
+        <w:pStyle w:val="ListParagraph"/>
+        <w:numPr>
+          <w:ilvl w:val="1"/>
+          <w:numId w:val="5"/>
+        </w:numPr>
+        <w:rPr>
+          <w:b/>
+        </w:rPr>
+      </w:pPr>
+      <w:r>
+        <w:t>When you want to add it, you add the name attribute, and then you also give what you want the meta tag to be characterized by</w:t>
+      </w:r>
+    </w:p>
+    <w:p>
+      <w:pPr>
+        <w:pStyle w:val="ListParagraph"/>
+        <w:numPr>
+          <w:ilvl w:val="1"/>
+          <w:numId w:val="5"/>
+        </w:numPr>
+        <w:rPr>
+          <w:b/>
+        </w:rPr>
+      </w:pPr>
+      <w:r>
+        <w:t>Two parts</w:t>
+      </w:r>
+    </w:p>
+    <w:p>
+      <w:pPr>
+        <w:pStyle w:val="ListParagraph"/>
+        <w:numPr>
+          <w:ilvl w:val="2"/>
+          <w:numId w:val="5"/>
+        </w:numPr>
+        <w:rPr>
+          <w:b/>
+        </w:rPr>
+      </w:pPr>
+      <w:r>
+        <w:t>Name</w:t>
+      </w:r>
+    </w:p>
+    <w:p>
+      <w:pPr>
+        <w:pStyle w:val="ListParagraph"/>
+        <w:numPr>
+          <w:ilvl w:val="3"/>
+          <w:numId w:val="5"/>
+        </w:numPr>
+        <w:rPr>
+          <w:b/>
+        </w:rPr>
+      </w:pPr>
+      <w:r>
+        <w:t>Author</w:t>
+      </w:r>
+    </w:p>
+    <w:p>
+      <w:pPr>
+        <w:pStyle w:val="ListParagraph"/>
+        <w:numPr>
+          <w:ilvl w:val="3"/>
+          <w:numId w:val="5"/>
+        </w:numPr>
+        <w:rPr>
+          <w:b/>
+        </w:rPr>
+      </w:pPr>
+      <w:r>
+        <w:t>Description</w:t>
+      </w:r>
+    </w:p>
+    <w:p>
+      <w:pPr>
+        <w:pStyle w:val="ListParagraph"/>
+        <w:numPr>
+          <w:ilvl w:val="3"/>
+          <w:numId w:val="5"/>
+        </w:numPr>
+        <w:rPr>
+          <w:b/>
+        </w:rPr>
+      </w:pPr>
+      <w:r>
+        <w:t>Keywords</w:t>
+      </w:r>
+    </w:p>
+    <w:p>
+      <w:pPr>
+        <w:pStyle w:val="ListParagraph"/>
+        <w:numPr>
+          <w:ilvl w:val="2"/>
+          <w:numId w:val="5"/>
+        </w:numPr>
+        <w:rPr>
+          <w:b/>
+        </w:rPr>
+      </w:pPr>
+      <w:r>
+        <w:t>Content</w:t>
+      </w:r>
+    </w:p>
+    <w:p>
+      <w:pPr>
+        <w:pStyle w:val="ListParagraph"/>
+        <w:numPr>
+          <w:ilvl w:val="1"/>
+          <w:numId w:val="5"/>
+        </w:numPr>
+        <w:rPr>
+          <w:b/>
+        </w:rPr>
+      </w:pPr>
+      <w:r>
+        <w:t>Can also do &lt;meta=“charset”&gt;</w:t>
+      </w:r>
+    </w:p>
+    <w:p>
+      <w:pPr>
+        <w:pStyle w:val="ListParagraph"/>
+        <w:numPr>
+          <w:ilvl w:val="1"/>
+          <w:numId w:val="5"/>
+        </w:numPr>
+        <w:rPr>
+          <w:b/>
+        </w:rPr>
+      </w:pPr>
+      <w:r>
+        <w:t xml:space="preserve">Don’t need a close to them </w:t>
+      </w:r>
+    </w:p>
+    <w:p>
+      <w:pPr>
+        <w:pStyle w:val="ListParagraph"/>
+        <w:numPr>
+          <w:ilvl w:val="1"/>
+          <w:numId w:val="5"/>
+        </w:numPr>
+        <w:rPr>
+          <w:b/>
+        </w:rPr>
+      </w:pPr>
+      <w:r>
+        <w:t>These are not tags that are outward facing</w:t>
+      </w:r>
+    </w:p>
+    <w:p>
+      <w:pPr>
+        <w:pStyle w:val="ListParagraph"/>
+        <w:numPr>
+          <w:ilvl w:val="2"/>
+          <w:numId w:val="5"/>
+        </w:numPr>
+        <w:rPr>
+          <w:b/>
+        </w:rPr>
+      </w:pPr>
+      <w:r>
+        <w:t>The browser uses it to get more content for the page</w:t>
+      </w:r>
+    </w:p>
+    <w:p>
+      <w:pPr>
+        <w:pStyle w:val="ListParagraph"/>
+        <w:numPr>
+          <w:ilvl w:val="0"/>
+          <w:numId w:val="5"/>
+        </w:numPr>
+        <w:rPr>
+          <w:b/>
+        </w:rPr>
+      </w:pPr>
+      <w:r>
+        <w:t>Comments</w:t>
+      </w:r>
+    </w:p>
+    <w:p>
+      <w:pPr>
+        <w:pStyle w:val="ListParagraph"/>
+        <w:numPr>
+          <w:ilvl w:val="1"/>
+          <w:numId w:val="5"/>
+        </w:numPr>
+        <w:rPr>
+          <w:b/>
+        </w:rPr>
+      </w:pPr>
+      <w:r>
+        <w:t>Useful for writing notes</w:t>
+      </w:r>
+    </w:p>
+    <w:p>
+      <w:pPr>
+        <w:pStyle w:val="ListParagraph"/>
+        <w:numPr>
+          <w:ilvl w:val="2"/>
+          <w:numId w:val="5"/>
+        </w:numPr>
+        <w:rPr>
+          <w:b/>
+        </w:rPr>
+      </w:pPr>
+      <w:r>
+        <w:t>You can little pieces of info about a section</w:t>
+      </w:r>
+    </w:p>
+    <w:p>
+      <w:pPr>
+        <w:pStyle w:val="ListParagraph"/>
+        <w:numPr>
+          <w:ilvl w:val="1"/>
+          <w:numId w:val="5"/>
+        </w:numPr>
+        <w:rPr>
+          <w:b/>
+        </w:rPr>
+      </w:pPr>
+      <w:r>
+        <w:t>&lt;</w:t>
+      </w:r>
+      <w:proofErr w:type="gramStart"/>
+      <w:r>
+        <w:t>!—</w:t>
+      </w:r>
+      <w:proofErr w:type="gramEnd"/>
+      <w:r>
+        <w:t xml:space="preserve">This is a comment </w:t>
+      </w:r>
+      <w:r>
+        <w:sym w:font="Wingdings" w:char="F0E0"/>
+      </w:r>
+    </w:p>
+    <w:p>
+      <w:pPr>
+        <w:pStyle w:val="ListParagraph"/>
+        <w:numPr>
+          <w:ilvl w:val="1"/>
+          <w:numId w:val="5"/>
+        </w:numPr>
+        <w:rPr>
+          <w:b/>
+        </w:rPr>
+      </w:pPr>
+      <w:r>
+        <w:t>This comment doesn’t actually show up on the page itself</w:t>
+      </w:r>
+    </w:p>
+    <w:p>
+      <w:pPr>
+        <w:pStyle w:val="ListParagraph"/>
+        <w:numPr>
+          <w:ilvl w:val="2"/>
+          <w:numId w:val="5"/>
+        </w:numPr>
+        <w:rPr>
+          <w:b/>
+        </w:rPr>
+      </w:pPr>
+      <w:r>
+        <w:t>More used for editing or personal notes while using html</w:t>
+      </w:r>
+    </w:p>
+    <w:p>
+      <w:pPr>
+        <w:rPr>
+          <w:b/>
+        </w:rPr>
+      </w:pPr>
+    </w:p>
+    <w:p>
+      <w:pPr>
+        <w:rPr>
+          <w:b/>
+        </w:rPr>
+      </w:pPr>
+      <w:r>
+        <w:rPr>
+          <w:b/>
+          <w:highlight w:val="yellow"/>
+        </w:rPr>
+        <w:t>9/11/18</w:t>
+      </w:r>
+    </w:p>
+    <w:p>
+      <w:pPr>
+        <w:rPr>
+          <w:b/>
+        </w:rPr>
+      </w:pPr>
+    </w:p>
+    <w:p>
+      <w:pPr>
+        <w:pStyle w:val="ListParagraph"/>
+        <w:numPr>
+          <w:ilvl w:val="0"/>
+          <w:numId w:val="6"/>
+        </w:numPr>
+        <w:rPr>
+          <w:b/>
+        </w:rPr>
+      </w:pPr>
+      <w:r>
+        <w:t>CSS</w:t>
+      </w:r>
+    </w:p>
+    <w:p>
+      <w:pPr>
+        <w:pStyle w:val="ListParagraph"/>
+        <w:numPr>
+          <w:ilvl w:val="1"/>
+          <w:numId w:val="6"/>
+        </w:numPr>
+        <w:rPr>
+          <w:b/>
+        </w:rPr>
+      </w:pPr>
+      <w:r>
+        <w:t>Cascading style sheets</w:t>
+      </w:r>
+    </w:p>
+    <w:p>
+      <w:pPr>
+        <w:pStyle w:val="ListParagraph"/>
+        <w:numPr>
+          <w:ilvl w:val="1"/>
+          <w:numId w:val="6"/>
+        </w:numPr>
+        <w:rPr>
+          <w:b/>
+        </w:rPr>
+      </w:pPr>
+      <w:r>
+        <w:t>Defines a web page’s appearance</w:t>
+      </w:r>
+    </w:p>
+    <w:p>
+      <w:pPr>
+        <w:pStyle w:val="ListParagraph"/>
+        <w:numPr>
+          <w:ilvl w:val="1"/>
+          <w:numId w:val="6"/>
+        </w:numPr>
+        <w:rPr>
+          <w:b/>
+        </w:rPr>
+      </w:pPr>
+      <w:r>
+        <w:t>It separates style and content</w:t>
+      </w:r>
+    </w:p>
+    <w:p>
+      <w:pPr>
+        <w:pStyle w:val="ListParagraph"/>
+        <w:numPr>
+          <w:ilvl w:val="1"/>
+          <w:numId w:val="6"/>
+        </w:numPr>
+        <w:rPr>
+          <w:b/>
+        </w:rPr>
+      </w:pPr>
+      <w:r>
+        <w:t>Consists of a plain text file with rules for the display of HTML elements</w:t>
+      </w:r>
+    </w:p>
+    <w:p>
+      <w:pPr>
+        <w:pStyle w:val="ListParagraph"/>
+        <w:numPr>
+          <w:ilvl w:val="2"/>
+          <w:numId w:val="6"/>
+        </w:numPr>
+        <w:rPr>
+          <w:b/>
+        </w:rPr>
+      </w:pPr>
+      <w:r>
+        <w:t>If the HTML isn’t written properly, then the CSS won’t be able to render it properly</w:t>
+      </w:r>
+    </w:p>
+    <w:p>
+      <w:pPr>
+        <w:pStyle w:val="ListParagraph"/>
+        <w:numPr>
+          <w:ilvl w:val="1"/>
+          <w:numId w:val="6"/>
+        </w:numPr>
+        <w:rPr>
+          <w:b/>
+        </w:rPr>
+      </w:pPr>
+      <w:r>
+        <w:t>Three ways to apply CSS</w:t>
+      </w:r>
+    </w:p>
+    <w:p>
+      <w:pPr>
+        <w:pStyle w:val="ListParagraph"/>
+        <w:numPr>
+          <w:ilvl w:val="2"/>
+          <w:numId w:val="6"/>
+        </w:numPr>
+        <w:rPr>
+          <w:b/>
+        </w:rPr>
+      </w:pPr>
+      <w:r>
+        <w:t>In an external .</w:t>
+      </w:r>
+      <w:proofErr w:type="spellStart"/>
+      <w:r>
+        <w:t>css</w:t>
+      </w:r>
+      <w:proofErr w:type="spellEnd"/>
+      <w:r>
+        <w:t xml:space="preserve"> file</w:t>
+      </w:r>
+    </w:p>
+    <w:p>
+      <w:pPr>
+        <w:pStyle w:val="ListParagraph"/>
+        <w:numPr>
+          <w:ilvl w:val="2"/>
+          <w:numId w:val="6"/>
+        </w:numPr>
+      </w:pPr>
+      <w:r>
+        <w:t>In the &lt;head&gt; section of an HTML document using the &lt;style&gt; tag</w:t>
+      </w:r>
+    </w:p>
+    <w:p>
+      <w:pPr>
+        <w:pStyle w:val="ListParagraph"/>
+        <w:numPr>
+          <w:ilvl w:val="1"/>
+          <w:numId w:val="6"/>
+        </w:numPr>
+        <w:rPr>
+          <w:b/>
+        </w:rPr>
+      </w:pPr>
+      <w:r>
+        <w:t>Works with this idea of selectors</w:t>
+      </w:r>
+    </w:p>
+    <w:p>
+      <w:pPr>
+        <w:pStyle w:val="ListParagraph"/>
+        <w:numPr>
+          <w:ilvl w:val="2"/>
+          <w:numId w:val="6"/>
+        </w:numPr>
+        <w:rPr>
+          <w:b/>
+        </w:rPr>
+      </w:pPr>
+      <w:r>
+        <w:t>Specific elements</w:t>
+      </w:r>
+    </w:p>
+    <w:p>
+      <w:pPr>
+        <w:pStyle w:val="ListParagraph"/>
+        <w:numPr>
+          <w:ilvl w:val="3"/>
+          <w:numId w:val="6"/>
+        </w:numPr>
+        <w:rPr>
+          <w:b/>
+        </w:rPr>
+      </w:pPr>
+      <w:r>
+        <w:t>You can target this elements within the style tag</w:t>
+      </w:r>
+    </w:p>
+    <w:p>
+      <w:pPr>
+        <w:pStyle w:val="ListParagraph"/>
+        <w:numPr>
+          <w:ilvl w:val="2"/>
+          <w:numId w:val="6"/>
+        </w:numPr>
+        <w:rPr>
+          <w:b/>
+        </w:rPr>
+      </w:pPr>
+      <w:r>
+        <w:t>Id</w:t>
+      </w:r>
+    </w:p>
+    <w:p>
+      <w:pPr>
+        <w:pStyle w:val="ListParagraph"/>
+        <w:numPr>
+          <w:ilvl w:val="3"/>
+          <w:numId w:val="6"/>
+        </w:numPr>
+        <w:rPr>
+          <w:b/>
+        </w:rPr>
+      </w:pPr>
+      <w:r>
+        <w:t>Unique identification</w:t>
+      </w:r>
+    </w:p>
+    <w:p>
+      <w:pPr>
+        <w:pStyle w:val="ListParagraph"/>
+        <w:numPr>
+          <w:ilvl w:val="3"/>
+          <w:numId w:val="6"/>
+        </w:numPr>
+        <w:rPr>
+          <w:b/>
+        </w:rPr>
+      </w:pPr>
+      <w:r>
+        <w:t>You can write styles for specific tags</w:t>
+      </w:r>
+    </w:p>
+    <w:p>
+      <w:pPr>
+        <w:pStyle w:val="ListParagraph"/>
+        <w:numPr>
+          <w:ilvl w:val="3"/>
+          <w:numId w:val="6"/>
+        </w:numPr>
+        <w:rPr>
+          <w:b/>
+        </w:rPr>
+      </w:pPr>
+      <w:r>
+        <w:t>Meant to be used only once on a page</w:t>
+      </w:r>
+    </w:p>
+    <w:p>
+      <w:pPr>
+        <w:pStyle w:val="ListParagraph"/>
+        <w:numPr>
+          <w:ilvl w:val="2"/>
+          <w:numId w:val="6"/>
+        </w:numPr>
+        <w:rPr>
+          <w:b/>
+        </w:rPr>
+      </w:pPr>
+      <w:r>
+        <w:t>Class</w:t>
+      </w:r>
+    </w:p>
+    <w:p>
+      <w:pPr>
+        <w:pStyle w:val="ListParagraph"/>
+        <w:numPr>
+          <w:ilvl w:val="3"/>
+          <w:numId w:val="6"/>
+        </w:numPr>
+      </w:pPr>
+      <w:r>
+        <w:t>Used multiple times throughout the page</w:t>
+      </w:r>
+    </w:p>
+    <w:p>
+      <w:pPr>
+        <w:pStyle w:val="ListParagraph"/>
+        <w:numPr>
+          <w:ilvl w:val="3"/>
+          <w:numId w:val="6"/>
+        </w:numPr>
+      </w:pPr>
+      <w:r>
+        <w:t>Ex: You want color to be sprinkled throughout the page</w:t>
+      </w:r>
+    </w:p>
+    <w:p>
+      <w:pPr>
+        <w:pStyle w:val="ListParagraph"/>
+        <w:numPr>
+          <w:ilvl w:val="0"/>
+          <w:numId w:val="6"/>
+        </w:numPr>
+      </w:pPr>
+      <w:r>
+        <w:t>Structure of CSS</w:t>
+      </w:r>
+    </w:p>
+    <w:p>
+      <w:pPr>
+        <w:pStyle w:val="ListParagraph"/>
+        <w:numPr>
+          <w:ilvl w:val="1"/>
+          <w:numId w:val="6"/>
+        </w:numPr>
+      </w:pPr>
+      <w:r>
+        <w:t>Starting with a selector (</w:t>
+      </w:r>
+      <w:r>
+        <w:t>element, ID, class)</w:t>
+      </w:r>
+    </w:p>
+    <w:p>
+      <w:pPr>
+        <w:pStyle w:val="ListParagraph"/>
+        <w:numPr>
+          <w:ilvl w:val="1"/>
+          <w:numId w:val="6"/>
+        </w:numPr>
+      </w:pPr>
+      <w:r>
+        <w:t>Curly braces</w:t>
+      </w:r>
+    </w:p>
+    <w:p>
+      <w:pPr>
+        <w:pStyle w:val="ListParagraph"/>
+        <w:numPr>
+          <w:ilvl w:val="2"/>
+          <w:numId w:val="6"/>
+        </w:numPr>
+      </w:pPr>
+      <w:r>
+        <w:t>The beginning and end designate an area of code/style</w:t>
+      </w:r>
+    </w:p>
+    <w:p>
+      <w:pPr>
+        <w:pStyle w:val="ListParagraph"/>
+        <w:numPr>
+          <w:ilvl w:val="1"/>
+          <w:numId w:val="6"/>
+        </w:numPr>
+      </w:pPr>
+      <w:r>
+        <w:t>Declaration</w:t>
+      </w:r>
+    </w:p>
+    <w:p>
+      <w:pPr>
+        <w:pStyle w:val="ListParagraph"/>
+        <w:numPr>
+          <w:ilvl w:val="2"/>
+          <w:numId w:val="6"/>
+        </w:numPr>
+      </w:pPr>
+      <w:r>
+        <w:t>Property: value;</w:t>
+      </w:r>
+    </w:p>
+    <w:p>
+      <w:pPr>
+        <w:pStyle w:val="ListParagraph"/>
+        <w:numPr>
+          <w:ilvl w:val="0"/>
+          <w:numId w:val="6"/>
+        </w:numPr>
+      </w:pPr>
+      <w:r>
+        <w:t>You can designate multiple selectors and multiple declarations</w:t>
+      </w:r>
+    </w:p>
+    <w:p>
+      <w:pPr>
+        <w:pStyle w:val="ListParagraph"/>
+        <w:numPr>
+          <w:ilvl w:val="0"/>
+          <w:numId w:val="6"/>
+        </w:numPr>
+      </w:pPr>
+      <w:r>
+        <w:t>A # in front of a word, designates an ID</w:t>
+      </w:r>
+    </w:p>
+    <w:p>
+      <w:pPr>
+        <w:pStyle w:val="ListParagraph"/>
+        <w:numPr>
+          <w:ilvl w:val="0"/>
+          <w:numId w:val="6"/>
+        </w:numPr>
+      </w:pPr>
+      <w:r>
+        <w:t>A dot followed by a word designates a class</w:t>
+      </w:r>
+    </w:p>
+    <w:p>
+      <w:pPr>
+        <w:pStyle w:val="ListParagraph"/>
+        <w:numPr>
+          <w:ilvl w:val="0"/>
+          <w:numId w:val="6"/>
+        </w:numPr>
+      </w:pPr>
+      <w:r>
+        <w:t>Understanding why CSS is called cascading</w:t>
+      </w:r>
+    </w:p>
+    <w:p>
+      <w:pPr>
+        <w:pStyle w:val="ListParagraph"/>
+        <w:numPr>
+          <w:ilvl w:val="1"/>
+          <w:numId w:val="6"/>
+        </w:numPr>
+      </w:pPr>
+      <w:r>
+        <w:t>The principle of the cascade is applied by style rules are in conflict</w:t>
+      </w:r>
+    </w:p>
+    <w:p>
+      <w:pPr>
+        <w:pStyle w:val="ListParagraph"/>
+        <w:numPr>
+          <w:ilvl w:val="1"/>
+          <w:numId w:val="6"/>
+        </w:numPr>
+      </w:pPr>
+      <w:r>
+        <w:t>If you put a style attached to something, it might cascade down to other things because of the way the html is structured like a tree with branches</w:t>
+      </w:r>
+    </w:p>
+    <w:p>
+      <w:pPr>
+        <w:pStyle w:val="ListParagraph"/>
+        <w:numPr>
+          <w:ilvl w:val="1"/>
+          <w:numId w:val="6"/>
+        </w:numPr>
+      </w:pPr>
+      <w:r>
+        <w:t>Three primary factors determine which style rule wins out</w:t>
+      </w:r>
+    </w:p>
+    <w:p>
+      <w:pPr>
+        <w:pStyle w:val="ListParagraph"/>
+        <w:numPr>
+          <w:ilvl w:val="2"/>
+          <w:numId w:val="6"/>
+        </w:numPr>
+      </w:pPr>
+      <w:r>
+        <w:t>Inheritance</w:t>
+      </w:r>
+    </w:p>
+    <w:p>
+      <w:pPr>
+        <w:pStyle w:val="ListParagraph"/>
+        <w:numPr>
+          <w:ilvl w:val="2"/>
+          <w:numId w:val="6"/>
+        </w:numPr>
+      </w:pPr>
+      <w:r>
+        <w:t>Specificity</w:t>
+      </w:r>
+    </w:p>
+    <w:p>
+      <w:pPr>
+        <w:pStyle w:val="ListParagraph"/>
+        <w:numPr>
+          <w:ilvl w:val="2"/>
+          <w:numId w:val="6"/>
+        </w:numPr>
+      </w:pPr>
+      <w:r>
+        <w:t>L</w:t>
+      </w:r>
+      <w:r>
+        <w:t>ocation</w:t>
+      </w:r>
+    </w:p>
+    <w:p>
+      <w:pPr>
+        <w:pStyle w:val="ListParagraph"/>
+        <w:numPr>
+          <w:ilvl w:val="0"/>
+          <w:numId w:val="6"/>
+        </w:numPr>
+      </w:pPr>
+      <w:r>
+        <w:t>CSS3</w:t>
+      </w:r>
+    </w:p>
+    <w:p>
+      <w:pPr>
+        <w:pStyle w:val="ListParagraph"/>
+        <w:numPr>
+          <w:ilvl w:val="1"/>
+          <w:numId w:val="6"/>
+        </w:numPr>
+      </w:pPr>
+      <w:r>
+        <w:t>The latest standard for CSS</w:t>
+      </w:r>
+    </w:p>
+    <w:p>
+      <w:pPr>
+        <w:pStyle w:val="ListParagraph"/>
+        <w:numPr>
+          <w:ilvl w:val="1"/>
+          <w:numId w:val="6"/>
+        </w:numPr>
+      </w:pPr>
+      <w:r>
+        <w:t>CSS2 is the most supported (since it’s been around the longest)</w:t>
+      </w:r>
+    </w:p>
+    <w:p>
+      <w:pPr>
+        <w:pStyle w:val="ListParagraph"/>
+        <w:numPr>
+          <w:ilvl w:val="1"/>
+          <w:numId w:val="6"/>
+        </w:numPr>
+      </w:pPr>
+      <w:r>
+        <w:t>There’s a lot of particular things in CSS3 that are not widely supported on different browsers</w:t>
+      </w:r>
+    </w:p>
+    <w:p>
+      <w:pPr>
+        <w:pStyle w:val="ListParagraph"/>
+        <w:numPr>
+          <w:ilvl w:val="2"/>
+          <w:numId w:val="6"/>
+        </w:numPr>
+      </w:pPr>
+      <w:r>
+        <w:t xml:space="preserve">Like animation effects </w:t>
+      </w:r>
+    </w:p>
+    <w:p>
+      <w:pPr>
+        <w:pStyle w:val="ListParagraph"/>
+        <w:numPr>
+          <w:ilvl w:val="2"/>
+          <w:numId w:val="6"/>
+        </w:numPr>
+      </w:pPr>
+      <w:r>
+        <w:t>There was a big enough jump between CSS2 and CSS3 that it made it difficult to adapt right away</w:t>
+      </w:r>
+    </w:p>
+    <w:p>
+      <w:pPr>
+        <w:pStyle w:val="ListParagraph"/>
+        <w:numPr>
+          <w:ilvl w:val="0"/>
+          <w:numId w:val="6"/>
+        </w:numPr>
+      </w:pPr>
+      <w:r>
+        <w:t>Box model</w:t>
+      </w:r>
+    </w:p>
+    <w:p>
+      <w:pPr>
+        <w:pStyle w:val="ListParagraph"/>
+        <w:numPr>
+          <w:ilvl w:val="1"/>
+          <w:numId w:val="6"/>
+        </w:numPr>
+      </w:pPr>
+      <w:r>
+        <w:t>Analogy of the castle</w:t>
+      </w:r>
+    </w:p>
+    <w:p>
+      <w:pPr>
+        <w:pStyle w:val="ListParagraph"/>
+        <w:numPr>
+          <w:ilvl w:val="2"/>
+          <w:numId w:val="6"/>
+        </w:numPr>
+      </w:pPr>
+      <w:r>
+        <w:t>When</w:t>
+      </w:r>
+      <w:r>
+        <w:t xml:space="preserve"> you write an h1 tag, that is the castle</w:t>
+      </w:r>
+    </w:p>
+    <w:p>
+      <w:pPr>
+        <w:pStyle w:val="ListParagraph"/>
+        <w:numPr>
+          <w:ilvl w:val="3"/>
+          <w:numId w:val="6"/>
+        </w:numPr>
+      </w:pPr>
+      <w:r>
+        <w:t>It’s the immediate area that the king and queen live in</w:t>
+      </w:r>
+    </w:p>
+    <w:p>
+      <w:pPr>
+        <w:pStyle w:val="ListParagraph"/>
+        <w:numPr>
+          <w:ilvl w:val="2"/>
+          <w:numId w:val="6"/>
+        </w:numPr>
+      </w:pPr>
+      <w:r>
+        <w:t>The padding is the area around the castle</w:t>
+      </w:r>
+    </w:p>
+    <w:p>
+      <w:pPr>
+        <w:pStyle w:val="ListParagraph"/>
+        <w:numPr>
+          <w:ilvl w:val="3"/>
+          <w:numId w:val="6"/>
+        </w:numPr>
+      </w:pPr>
+      <w:r>
+        <w:t>Inside the padding might be some farms and animals</w:t>
+      </w:r>
+    </w:p>
+    <w:p>
+      <w:pPr>
+        <w:pStyle w:val="ListParagraph"/>
+        <w:numPr>
+          <w:ilvl w:val="3"/>
+          <w:numId w:val="6"/>
+        </w:numPr>
+      </w:pPr>
+      <w:r>
+        <w:t>In CSS, you can adjust the padding to make the area around your castle grow or you can make it shrink</w:t>
+      </w:r>
+    </w:p>
+    <w:p>
+      <w:pPr>
+        <w:pStyle w:val="ListParagraph"/>
+        <w:numPr>
+          <w:ilvl w:val="2"/>
+          <w:numId w:val="6"/>
+        </w:numPr>
+      </w:pPr>
+      <w:r>
+        <w:t>The castle wall is the border of the padding (moat)</w:t>
+      </w:r>
+    </w:p>
+    <w:p>
+      <w:pPr>
+        <w:pStyle w:val="ListParagraph"/>
+        <w:numPr>
+          <w:ilvl w:val="3"/>
+          <w:numId w:val="6"/>
+        </w:numPr>
+      </w:pPr>
+      <w:r>
+        <w:t>You can set the moat as wide as you want</w:t>
+      </w:r>
+    </w:p>
+    <w:p>
+      <w:pPr>
+        <w:pStyle w:val="ListParagraph"/>
+        <w:numPr>
+          <w:ilvl w:val="2"/>
+          <w:numId w:val="6"/>
+        </w:numPr>
+      </w:pPr>
+      <w:r>
+        <w:t>Margins are the space around the box (border) in relation to the next castle</w:t>
+      </w:r>
+    </w:p>
+    <w:p>
+      <w:pPr>
+        <w:pStyle w:val="ListParagraph"/>
+        <w:numPr>
+          <w:ilvl w:val="3"/>
+          <w:numId w:val="6"/>
+        </w:numPr>
+      </w:pPr>
+      <w:r>
+        <w:t>This can be adjusted through CSS too</w:t>
+      </w:r>
+    </w:p>
+    <w:p>
+      <w:pPr>
+        <w:pStyle w:val="ListParagraph"/>
+        <w:numPr>
+          <w:ilvl w:val="1"/>
+          <w:numId w:val="6"/>
+        </w:numPr>
+      </w:pPr>
+      <w:r>
+        <w:t>Every html tag is governed by the box model</w:t>
+      </w:r>
+    </w:p>
+    <w:p>
+      <w:pPr>
+        <w:pStyle w:val="ListParagraph"/>
+        <w:numPr>
+          <w:ilvl w:val="2"/>
+          <w:numId w:val="6"/>
+        </w:numPr>
+      </w:pPr>
+      <w:r>
+        <w:t>Every tag starts with the castle (whether that’s a paragraph tag or a header tag)</w:t>
+      </w:r>
+    </w:p>
+    <w:p>
+      <w:pPr>
+        <w:pStyle w:val="ListParagraph"/>
+        <w:numPr>
+          <w:ilvl w:val="3"/>
+          <w:numId w:val="6"/>
+        </w:numPr>
+      </w:pPr>
+      <w:r>
+        <w:t>The space around the tag is what CSS does (padding around the castle)</w:t>
+      </w:r>
+    </w:p>
+    <w:p>
+      <w:pPr>
+        <w:pStyle w:val="ListParagraph"/>
+        <w:numPr>
+          <w:ilvl w:val="0"/>
+          <w:numId w:val="6"/>
+        </w:numPr>
+      </w:pPr>
+      <w:r>
+        <w:t>CSS is written within HTML in the style tag</w:t>
+      </w:r>
+    </w:p>
+    <w:p>
+      <w:pPr>
+        <w:pStyle w:val="ListParagraph"/>
+        <w:numPr>
+          <w:ilvl w:val="1"/>
+          <w:numId w:val="6"/>
+        </w:numPr>
+      </w:pPr>
+      <w:r>
+        <w:t>Can also be written in an external program</w:t>
+      </w:r>
+    </w:p>
+    <w:p>
+      <w:pPr>
+        <w:rPr>
+          <w:b/>
+        </w:rPr>
+      </w:pPr>
+      <w:r>
+        <w:rPr>
+          <w:b/>
+          <w:highlight w:val="yellow"/>
+        </w:rPr>
+        <w:t>9/13/18</w:t>
+      </w:r>
+    </w:p>
+    <w:p>
+      <w:pPr>
+        <w:rPr>
+          <w:b/>
+        </w:rPr>
+      </w:pPr>
+    </w:p>
+    <w:p>
+      <w:pPr>
+        <w:rPr>
+          <w:b/>
+        </w:rPr>
+      </w:pPr>
       <w:bookmarkStart w:id="0" w:name="_GoBack"/>
       <w:bookmarkEnd w:id="0"/>
-    </w:p>
-    <w:p>
-      <w:pPr>
-        <w:ind w:left="1080"/>
-      </w:pPr>
     </w:p>
     <w:sectPr>
       <w:pgSz w:w="12240" w:h="15840"/>
@@ -2996,6 +4087,119 @@
     </w:lvl>
   </w:abstractNum>
   <w:abstractNum w:abstractNumId="2">
+    <w:nsid w:val="40663E9B"/>
+    <w:multiLevelType w:val="hybridMultilevel"/>
+    <w:tmpl w:val="0AC0A33E"/>
+    <w:lvl w:ilvl="0" w:tplc="04090001">
+      <w:start w:val="1"/>
+      <w:numFmt w:val="bullet"/>
+      <w:lvlText w:val=""/>
+      <w:lvlJc w:val="left"/>
+      <w:pPr>
+        <w:ind w:left="720" w:hanging="360"/>
+      </w:pPr>
+      <w:rPr>
+        <w:rFonts w:ascii="Symbol" w:hAnsi="Symbol" w:hint="default"/>
+      </w:rPr>
+    </w:lvl>
+    <w:lvl w:ilvl="1" w:tplc="04090003">
+      <w:start w:val="1"/>
+      <w:numFmt w:val="bullet"/>
+      <w:lvlText w:val="o"/>
+      <w:lvlJc w:val="left"/>
+      <w:pPr>
+        <w:ind w:left="1440" w:hanging="360"/>
+      </w:pPr>
+      <w:rPr>
+        <w:rFonts w:ascii="Courier New" w:hAnsi="Courier New" w:hint="default"/>
+      </w:rPr>
+    </w:lvl>
+    <w:lvl w:ilvl="2" w:tplc="04090005">
+      <w:start w:val="1"/>
+      <w:numFmt w:val="bullet"/>
+      <w:lvlText w:val=""/>
+      <w:lvlJc w:val="left"/>
+      <w:pPr>
+        <w:ind w:left="2160" w:hanging="360"/>
+      </w:pPr>
+      <w:rPr>
+        <w:rFonts w:ascii="Wingdings" w:hAnsi="Wingdings" w:hint="default"/>
+      </w:rPr>
+    </w:lvl>
+    <w:lvl w:ilvl="3" w:tplc="04090001">
+      <w:start w:val="1"/>
+      <w:numFmt w:val="bullet"/>
+      <w:lvlText w:val=""/>
+      <w:lvlJc w:val="left"/>
+      <w:pPr>
+        <w:ind w:left="2880" w:hanging="360"/>
+      </w:pPr>
+      <w:rPr>
+        <w:rFonts w:ascii="Symbol" w:hAnsi="Symbol" w:hint="default"/>
+      </w:rPr>
+    </w:lvl>
+    <w:lvl w:ilvl="4" w:tplc="04090003" w:tentative="1">
+      <w:start w:val="1"/>
+      <w:numFmt w:val="bullet"/>
+      <w:lvlText w:val="o"/>
+      <w:lvlJc w:val="left"/>
+      <w:pPr>
+        <w:ind w:left="3600" w:hanging="360"/>
+      </w:pPr>
+      <w:rPr>
+        <w:rFonts w:ascii="Courier New" w:hAnsi="Courier New" w:hint="default"/>
+      </w:rPr>
+    </w:lvl>
+    <w:lvl w:ilvl="5" w:tplc="04090005" w:tentative="1">
+      <w:start w:val="1"/>
+      <w:numFmt w:val="bullet"/>
+      <w:lvlText w:val=""/>
+      <w:lvlJc w:val="left"/>
+      <w:pPr>
+        <w:ind w:left="4320" w:hanging="360"/>
+      </w:pPr>
+      <w:rPr>
+        <w:rFonts w:ascii="Wingdings" w:hAnsi="Wingdings" w:hint="default"/>
+      </w:rPr>
+    </w:lvl>
+    <w:lvl w:ilvl="6" w:tplc="04090001" w:tentative="1">
+      <w:start w:val="1"/>
+      <w:numFmt w:val="bullet"/>
+      <w:lvlText w:val=""/>
+      <w:lvlJc w:val="left"/>
+      <w:pPr>
+        <w:ind w:left="5040" w:hanging="360"/>
+      </w:pPr>
+      <w:rPr>
+        <w:rFonts w:ascii="Symbol" w:hAnsi="Symbol" w:hint="default"/>
+      </w:rPr>
+    </w:lvl>
+    <w:lvl w:ilvl="7" w:tplc="04090003" w:tentative="1">
+      <w:start w:val="1"/>
+      <w:numFmt w:val="bullet"/>
+      <w:lvlText w:val="o"/>
+      <w:lvlJc w:val="left"/>
+      <w:pPr>
+        <w:ind w:left="5760" w:hanging="360"/>
+      </w:pPr>
+      <w:rPr>
+        <w:rFonts w:ascii="Courier New" w:hAnsi="Courier New" w:hint="default"/>
+      </w:rPr>
+    </w:lvl>
+    <w:lvl w:ilvl="8" w:tplc="04090005" w:tentative="1">
+      <w:start w:val="1"/>
+      <w:numFmt w:val="bullet"/>
+      <w:lvlText w:val=""/>
+      <w:lvlJc w:val="left"/>
+      <w:pPr>
+        <w:ind w:left="6480" w:hanging="360"/>
+      </w:pPr>
+      <w:rPr>
+        <w:rFonts w:ascii="Wingdings" w:hAnsi="Wingdings" w:hint="default"/>
+      </w:rPr>
+    </w:lvl>
+  </w:abstractNum>
+  <w:abstractNum w:abstractNumId="3">
     <w:nsid w:val="585E5A06"/>
     <w:multiLevelType w:val="hybridMultilevel"/>
     <w:tmpl w:val="D42C4CC4"/>
@@ -3108,7 +4312,7 @@
       </w:rPr>
     </w:lvl>
   </w:abstractNum>
-  <w:abstractNum w:abstractNumId="3">
+  <w:abstractNum w:abstractNumId="4">
     <w:nsid w:val="6E200FCB"/>
     <w:multiLevelType w:val="hybridMultilevel"/>
     <w:tmpl w:val="2F8A1EC2"/>
@@ -3221,7 +4425,7 @@
       </w:rPr>
     </w:lvl>
   </w:abstractNum>
-  <w:abstractNum w:abstractNumId="4">
+  <w:abstractNum w:abstractNumId="5">
     <w:nsid w:val="7D6553E5"/>
     <w:multiLevelType w:val="hybridMultilevel"/>
     <w:tmpl w:val="7D582F46"/>
@@ -3237,7 +4441,7 @@
         <w:rFonts w:ascii="Symbol" w:hAnsi="Symbol" w:hint="default"/>
       </w:rPr>
     </w:lvl>
-    <w:lvl w:ilvl="1" w:tplc="04090003" w:tentative="1">
+    <w:lvl w:ilvl="1" w:tplc="04090003">
       <w:start w:val="1"/>
       <w:numFmt w:val="bullet"/>
       <w:lvlText w:val="o"/>
@@ -3249,7 +4453,7 @@
         <w:rFonts w:ascii="Courier New" w:hAnsi="Courier New" w:hint="default"/>
       </w:rPr>
     </w:lvl>
-    <w:lvl w:ilvl="2" w:tplc="04090005" w:tentative="1">
+    <w:lvl w:ilvl="2" w:tplc="04090005">
       <w:start w:val="1"/>
       <w:numFmt w:val="bullet"/>
       <w:lvlText w:val=""/>
@@ -3261,7 +4465,7 @@
         <w:rFonts w:ascii="Wingdings" w:hAnsi="Wingdings" w:hint="default"/>
       </w:rPr>
     </w:lvl>
-    <w:lvl w:ilvl="3" w:tplc="04090001" w:tentative="1">
+    <w:lvl w:ilvl="3" w:tplc="04090001">
       <w:start w:val="1"/>
       <w:numFmt w:val="bullet"/>
       <w:lvlText w:val=""/>
@@ -3335,10 +4539,10 @@
     </w:lvl>
   </w:abstractNum>
   <w:num w:numId="1">
-    <w:abstractNumId w:val="3"/>
+    <w:abstractNumId w:val="4"/>
   </w:num>
   <w:num w:numId="2">
-    <w:abstractNumId w:val="2"/>
+    <w:abstractNumId w:val="3"/>
   </w:num>
   <w:num w:numId="3">
     <w:abstractNumId w:val="0"/>
@@ -3347,7 +4551,10 @@
     <w:abstractNumId w:val="1"/>
   </w:num>
   <w:num w:numId="5">
-    <w:abstractNumId w:val="4"/>
+    <w:abstractNumId w:val="5"/>
+  </w:num>
+  <w:num w:numId="6">
+    <w:abstractNumId w:val="2"/>
   </w:num>
 </w:numbering>
 </file>

</xml_diff>

<commit_message>
New changes to Website
</commit_message>
<xml_diff>
--- a/Class Notes/Web Lab Class Notes.docx
+++ b/Class Notes/Web Lab Class Notes.docx
@@ -4507,7 +4507,7 @@
           <w:b/>
           <w:highlight w:val="yellow"/>
         </w:rPr>
-        <w:t>9/25</w:t>
+        <w:t>10/4</w:t>
       </w:r>
       <w:r>
         <w:rPr>
@@ -4530,6 +4530,280 @@
         <w:numPr>
           <w:ilvl w:val="0"/>
           <w:numId w:val="9"/>
+        </w:numPr>
+      </w:pPr>
+      <w:r>
+        <w:t>Media= only screen and (min-width: 600px)</w:t>
+      </w:r>
+    </w:p>
+    <w:p>
+      <w:pPr>
+        <w:pStyle w:val="ListParagraph"/>
+        <w:numPr>
+          <w:ilvl w:val="1"/>
+          <w:numId w:val="9"/>
+        </w:numPr>
+      </w:pPr>
+      <w:r>
+        <w:t xml:space="preserve">This tag, when linked inside </w:t>
+      </w:r>
+      <w:proofErr w:type="spellStart"/>
+      <w:r>
+        <w:t>href</w:t>
+      </w:r>
+      <w:proofErr w:type="spellEnd"/>
+      <w:r>
+        <w:t xml:space="preserve"> can have different versions when the browser size is changed</w:t>
+      </w:r>
+    </w:p>
+    <w:p>
+      <w:pPr>
+        <w:pStyle w:val="ListParagraph"/>
+        <w:numPr>
+          <w:ilvl w:val="2"/>
+          <w:numId w:val="9"/>
+        </w:numPr>
+      </w:pPr>
+      <w:r>
+        <w:t xml:space="preserve">You can have </w:t>
+      </w:r>
+      <w:proofErr w:type="spellStart"/>
+      <w:r>
+        <w:t>css</w:t>
+      </w:r>
+      <w:proofErr w:type="spellEnd"/>
+      <w:r>
+        <w:t xml:space="preserve"> change when you adjust size</w:t>
+      </w:r>
+    </w:p>
+    <w:p>
+      <w:pPr>
+        <w:pStyle w:val="ListParagraph"/>
+        <w:numPr>
+          <w:ilvl w:val="0"/>
+          <w:numId w:val="9"/>
+        </w:numPr>
+      </w:pPr>
+      <w:r>
+        <w:t>Desktop.css</w:t>
+      </w:r>
+    </w:p>
+    <w:p>
+      <w:pPr>
+        <w:pStyle w:val="ListParagraph"/>
+        <w:numPr>
+          <w:ilvl w:val="1"/>
+          <w:numId w:val="9"/>
+        </w:numPr>
+      </w:pPr>
+      <w:r>
+        <w:t>The base style</w:t>
+      </w:r>
+    </w:p>
+    <w:p>
+      <w:pPr>
+        <w:pStyle w:val="ListParagraph"/>
+        <w:numPr>
+          <w:ilvl w:val="1"/>
+          <w:numId w:val="9"/>
+        </w:numPr>
+      </w:pPr>
+      <w:r>
+        <w:t xml:space="preserve">Colors and fonts </w:t>
+      </w:r>
+    </w:p>
+    <w:p>
+      <w:pPr>
+        <w:pStyle w:val="ListParagraph"/>
+        <w:numPr>
+          <w:ilvl w:val="1"/>
+          <w:numId w:val="9"/>
+        </w:numPr>
+      </w:pPr>
+      <w:r>
+        <w:t>Things that don’t really change from desktop to mobile</w:t>
+      </w:r>
+    </w:p>
+    <w:p>
+      <w:pPr>
+        <w:pStyle w:val="ListParagraph"/>
+        <w:numPr>
+          <w:ilvl w:val="1"/>
+          <w:numId w:val="9"/>
+        </w:numPr>
+      </w:pPr>
+      <w:r>
+        <w:t>Things that WILL change are layout type things</w:t>
+      </w:r>
+    </w:p>
+    <w:p>
+      <w:pPr>
+        <w:pStyle w:val="ListParagraph"/>
+        <w:numPr>
+          <w:ilvl w:val="0"/>
+          <w:numId w:val="9"/>
+        </w:numPr>
+      </w:pPr>
+      <w:r>
+        <w:t>Styling based off of percentage instead of fixed numbers will help keep things from shifting off the page and they will increase or decrease as the page changes size</w:t>
+      </w:r>
+    </w:p>
+    <w:p>
+      <w:pPr>
+        <w:pStyle w:val="ListParagraph"/>
+        <w:numPr>
+          <w:ilvl w:val="1"/>
+          <w:numId w:val="9"/>
+        </w:numPr>
+      </w:pPr>
+      <w:r>
+        <w:t>Change the column width to 50% instead of 960px to make them responsive</w:t>
+      </w:r>
+    </w:p>
+    <w:p/>
+    <w:p>
+      <w:pPr>
+        <w:rPr>
+          <w:b/>
+        </w:rPr>
+      </w:pPr>
+      <w:r>
+        <w:rPr>
+          <w:b/>
+          <w:highlight w:val="yellow"/>
+        </w:rPr>
+        <w:t>10/9/18</w:t>
+      </w:r>
+    </w:p>
+    <w:p>
+      <w:pPr>
+        <w:rPr>
+          <w:b/>
+        </w:rPr>
+      </w:pPr>
+    </w:p>
+    <w:p>
+      <w:pPr>
+        <w:pStyle w:val="ListParagraph"/>
+        <w:numPr>
+          <w:ilvl w:val="0"/>
+          <w:numId w:val="10"/>
+        </w:numPr>
+      </w:pPr>
+      <w:r>
+        <w:t>Responsive cite assignment notes</w:t>
+      </w:r>
+    </w:p>
+    <w:p>
+      <w:pPr>
+        <w:pStyle w:val="ListParagraph"/>
+        <w:numPr>
+          <w:ilvl w:val="1"/>
+          <w:numId w:val="10"/>
+        </w:numPr>
+      </w:pPr>
+      <w:r>
+        <w:t>Navigation</w:t>
+      </w:r>
+    </w:p>
+    <w:p>
+      <w:pPr>
+        <w:pStyle w:val="ListParagraph"/>
+        <w:numPr>
+          <w:ilvl w:val="2"/>
+          <w:numId w:val="10"/>
+        </w:numPr>
+      </w:pPr>
+      <w:r>
+        <w:t>One version with the navigation in line</w:t>
+      </w:r>
+    </w:p>
+    <w:p>
+      <w:pPr>
+        <w:pStyle w:val="ListParagraph"/>
+        <w:numPr>
+          <w:ilvl w:val="2"/>
+          <w:numId w:val="10"/>
+        </w:numPr>
+      </w:pPr>
+      <w:r>
+        <w:t xml:space="preserve">One with the </w:t>
+      </w:r>
+      <w:proofErr w:type="spellStart"/>
+      <w:r>
+        <w:t>nav</w:t>
+      </w:r>
+      <w:proofErr w:type="spellEnd"/>
+      <w:r>
+        <w:t xml:space="preserve"> stacked</w:t>
+      </w:r>
+    </w:p>
+    <w:p>
+      <w:pPr>
+        <w:pStyle w:val="ListParagraph"/>
+        <w:numPr>
+          <w:ilvl w:val="1"/>
+          <w:numId w:val="10"/>
+        </w:numPr>
+      </w:pPr>
+      <w:r>
+        <w:t>One page needs to be styled differently</w:t>
+      </w:r>
+    </w:p>
+    <w:p>
+      <w:pPr>
+        <w:pStyle w:val="ListParagraph"/>
+        <w:numPr>
+          <w:ilvl w:val="2"/>
+          <w:numId w:val="10"/>
+        </w:numPr>
+      </w:pPr>
+      <w:r>
+        <w:t>One layout that’s consistent for the other two pages and one layout for the unique page</w:t>
+      </w:r>
+    </w:p>
+    <w:p>
+      <w:pPr>
+        <w:pStyle w:val="ListParagraph"/>
+        <w:numPr>
+          <w:ilvl w:val="1"/>
+          <w:numId w:val="10"/>
+        </w:numPr>
+      </w:pPr>
+      <w:r>
+        <w:t>Mobile and desktop version</w:t>
+      </w:r>
+    </w:p>
+    <w:p>
+      <w:pPr>
+        <w:pStyle w:val="ListParagraph"/>
+        <w:numPr>
+          <w:ilvl w:val="1"/>
+          <w:numId w:val="10"/>
+        </w:numPr>
+      </w:pPr>
+      <w:r>
+        <w:t xml:space="preserve">Every page is going to be responsive </w:t>
+      </w:r>
+    </w:p>
+    <w:p>
+      <w:pPr>
+        <w:pStyle w:val="ListParagraph"/>
+        <w:numPr>
+          <w:ilvl w:val="2"/>
+          <w:numId w:val="10"/>
+        </w:numPr>
+      </w:pPr>
+      <w:r>
+        <w:t>Media queries is the media= tag with the min and max width stuff</w:t>
+      </w:r>
+    </w:p>
+    <w:p>
+      <w:pPr>
+        <w:pStyle w:val="ListParagraph"/>
+        <w:numPr>
+          <w:ilvl w:val="1"/>
+          <w:numId w:val="10"/>
         </w:numPr>
       </w:pPr>
       <w:bookmarkStart w:id="0" w:name="_GoBack"/>
@@ -4774,6 +5048,119 @@
     </w:lvl>
   </w:abstractNum>
   <w:abstractNum w:abstractNumId="2">
+    <w:nsid w:val="0D5517A4"/>
+    <w:multiLevelType w:val="hybridMultilevel"/>
+    <w:tmpl w:val="3A6CB84C"/>
+    <w:lvl w:ilvl="0" w:tplc="04090001">
+      <w:start w:val="1"/>
+      <w:numFmt w:val="bullet"/>
+      <w:lvlText w:val=""/>
+      <w:lvlJc w:val="left"/>
+      <w:pPr>
+        <w:ind w:left="720" w:hanging="360"/>
+      </w:pPr>
+      <w:rPr>
+        <w:rFonts w:ascii="Symbol" w:hAnsi="Symbol" w:hint="default"/>
+      </w:rPr>
+    </w:lvl>
+    <w:lvl w:ilvl="1" w:tplc="04090003">
+      <w:start w:val="1"/>
+      <w:numFmt w:val="bullet"/>
+      <w:lvlText w:val="o"/>
+      <w:lvlJc w:val="left"/>
+      <w:pPr>
+        <w:ind w:left="1440" w:hanging="360"/>
+      </w:pPr>
+      <w:rPr>
+        <w:rFonts w:ascii="Courier New" w:hAnsi="Courier New" w:hint="default"/>
+      </w:rPr>
+    </w:lvl>
+    <w:lvl w:ilvl="2" w:tplc="04090005">
+      <w:start w:val="1"/>
+      <w:numFmt w:val="bullet"/>
+      <w:lvlText w:val=""/>
+      <w:lvlJc w:val="left"/>
+      <w:pPr>
+        <w:ind w:left="2160" w:hanging="360"/>
+      </w:pPr>
+      <w:rPr>
+        <w:rFonts w:ascii="Wingdings" w:hAnsi="Wingdings" w:hint="default"/>
+      </w:rPr>
+    </w:lvl>
+    <w:lvl w:ilvl="3" w:tplc="04090001" w:tentative="1">
+      <w:start w:val="1"/>
+      <w:numFmt w:val="bullet"/>
+      <w:lvlText w:val=""/>
+      <w:lvlJc w:val="left"/>
+      <w:pPr>
+        <w:ind w:left="2880" w:hanging="360"/>
+      </w:pPr>
+      <w:rPr>
+        <w:rFonts w:ascii="Symbol" w:hAnsi="Symbol" w:hint="default"/>
+      </w:rPr>
+    </w:lvl>
+    <w:lvl w:ilvl="4" w:tplc="04090003" w:tentative="1">
+      <w:start w:val="1"/>
+      <w:numFmt w:val="bullet"/>
+      <w:lvlText w:val="o"/>
+      <w:lvlJc w:val="left"/>
+      <w:pPr>
+        <w:ind w:left="3600" w:hanging="360"/>
+      </w:pPr>
+      <w:rPr>
+        <w:rFonts w:ascii="Courier New" w:hAnsi="Courier New" w:hint="default"/>
+      </w:rPr>
+    </w:lvl>
+    <w:lvl w:ilvl="5" w:tplc="04090005" w:tentative="1">
+      <w:start w:val="1"/>
+      <w:numFmt w:val="bullet"/>
+      <w:lvlText w:val=""/>
+      <w:lvlJc w:val="left"/>
+      <w:pPr>
+        <w:ind w:left="4320" w:hanging="360"/>
+      </w:pPr>
+      <w:rPr>
+        <w:rFonts w:ascii="Wingdings" w:hAnsi="Wingdings" w:hint="default"/>
+      </w:rPr>
+    </w:lvl>
+    <w:lvl w:ilvl="6" w:tplc="04090001" w:tentative="1">
+      <w:start w:val="1"/>
+      <w:numFmt w:val="bullet"/>
+      <w:lvlText w:val=""/>
+      <w:lvlJc w:val="left"/>
+      <w:pPr>
+        <w:ind w:left="5040" w:hanging="360"/>
+      </w:pPr>
+      <w:rPr>
+        <w:rFonts w:ascii="Symbol" w:hAnsi="Symbol" w:hint="default"/>
+      </w:rPr>
+    </w:lvl>
+    <w:lvl w:ilvl="7" w:tplc="04090003" w:tentative="1">
+      <w:start w:val="1"/>
+      <w:numFmt w:val="bullet"/>
+      <w:lvlText w:val="o"/>
+      <w:lvlJc w:val="left"/>
+      <w:pPr>
+        <w:ind w:left="5760" w:hanging="360"/>
+      </w:pPr>
+      <w:rPr>
+        <w:rFonts w:ascii="Courier New" w:hAnsi="Courier New" w:hint="default"/>
+      </w:rPr>
+    </w:lvl>
+    <w:lvl w:ilvl="8" w:tplc="04090005" w:tentative="1">
+      <w:start w:val="1"/>
+      <w:numFmt w:val="bullet"/>
+      <w:lvlText w:val=""/>
+      <w:lvlJc w:val="left"/>
+      <w:pPr>
+        <w:ind w:left="6480" w:hanging="360"/>
+      </w:pPr>
+      <w:rPr>
+        <w:rFonts w:ascii="Wingdings" w:hAnsi="Wingdings" w:hint="default"/>
+      </w:rPr>
+    </w:lvl>
+  </w:abstractNum>
+  <w:abstractNum w:abstractNumId="3">
     <w:nsid w:val="40663E9B"/>
     <w:multiLevelType w:val="hybridMultilevel"/>
     <w:tmpl w:val="0AC0A33E"/>
@@ -4886,7 +5273,7 @@
       </w:rPr>
     </w:lvl>
   </w:abstractNum>
-  <w:abstractNum w:abstractNumId="3">
+  <w:abstractNum w:abstractNumId="4">
     <w:nsid w:val="409A0631"/>
     <w:multiLevelType w:val="hybridMultilevel"/>
     <w:tmpl w:val="7ECCD380"/>
@@ -4999,7 +5386,7 @@
       </w:rPr>
     </w:lvl>
   </w:abstractNum>
-  <w:abstractNum w:abstractNumId="4">
+  <w:abstractNum w:abstractNumId="5">
     <w:nsid w:val="56274B4D"/>
     <w:multiLevelType w:val="hybridMultilevel"/>
     <w:tmpl w:val="16725CF6"/>
@@ -5112,7 +5499,7 @@
       </w:rPr>
     </w:lvl>
   </w:abstractNum>
-  <w:abstractNum w:abstractNumId="5">
+  <w:abstractNum w:abstractNumId="6">
     <w:nsid w:val="585E5A06"/>
     <w:multiLevelType w:val="hybridMultilevel"/>
     <w:tmpl w:val="D42C4CC4"/>
@@ -5225,7 +5612,7 @@
       </w:rPr>
     </w:lvl>
   </w:abstractNum>
-  <w:abstractNum w:abstractNumId="6">
+  <w:abstractNum w:abstractNumId="7">
     <w:nsid w:val="60655A43"/>
     <w:multiLevelType w:val="hybridMultilevel"/>
     <w:tmpl w:val="090669E6"/>
@@ -5241,7 +5628,7 @@
         <w:rFonts w:ascii="Symbol" w:hAnsi="Symbol" w:hint="default"/>
       </w:rPr>
     </w:lvl>
-    <w:lvl w:ilvl="1" w:tplc="04090003" w:tentative="1">
+    <w:lvl w:ilvl="1" w:tplc="04090003">
       <w:start w:val="1"/>
       <w:numFmt w:val="bullet"/>
       <w:lvlText w:val="o"/>
@@ -5253,7 +5640,7 @@
         <w:rFonts w:ascii="Courier New" w:hAnsi="Courier New" w:hint="default"/>
       </w:rPr>
     </w:lvl>
-    <w:lvl w:ilvl="2" w:tplc="04090005" w:tentative="1">
+    <w:lvl w:ilvl="2" w:tplc="04090005">
       <w:start w:val="1"/>
       <w:numFmt w:val="bullet"/>
       <w:lvlText w:val=""/>
@@ -5338,7 +5725,7 @@
       </w:rPr>
     </w:lvl>
   </w:abstractNum>
-  <w:abstractNum w:abstractNumId="7">
+  <w:abstractNum w:abstractNumId="8">
     <w:nsid w:val="6E200FCB"/>
     <w:multiLevelType w:val="hybridMultilevel"/>
     <w:tmpl w:val="2F8A1EC2"/>
@@ -5451,7 +5838,7 @@
       </w:rPr>
     </w:lvl>
   </w:abstractNum>
-  <w:abstractNum w:abstractNumId="8">
+  <w:abstractNum w:abstractNumId="9">
     <w:nsid w:val="7D6553E5"/>
     <w:multiLevelType w:val="hybridMultilevel"/>
     <w:tmpl w:val="7D582F46"/>
@@ -5565,10 +5952,10 @@
     </w:lvl>
   </w:abstractNum>
   <w:num w:numId="1">
-    <w:abstractNumId w:val="7"/>
+    <w:abstractNumId w:val="8"/>
   </w:num>
   <w:num w:numId="2">
-    <w:abstractNumId w:val="5"/>
+    <w:abstractNumId w:val="6"/>
   </w:num>
   <w:num w:numId="3">
     <w:abstractNumId w:val="0"/>
@@ -5577,19 +5964,22 @@
     <w:abstractNumId w:val="1"/>
   </w:num>
   <w:num w:numId="5">
-    <w:abstractNumId w:val="8"/>
+    <w:abstractNumId w:val="9"/>
   </w:num>
   <w:num w:numId="6">
-    <w:abstractNumId w:val="2"/>
+    <w:abstractNumId w:val="3"/>
   </w:num>
   <w:num w:numId="7">
-    <w:abstractNumId w:val="3"/>
+    <w:abstractNumId w:val="4"/>
   </w:num>
   <w:num w:numId="8">
-    <w:abstractNumId w:val="4"/>
+    <w:abstractNumId w:val="5"/>
   </w:num>
   <w:num w:numId="9">
-    <w:abstractNumId w:val="6"/>
+    <w:abstractNumId w:val="7"/>
+  </w:num>
+  <w:num w:numId="10">
+    <w:abstractNumId w:val="2"/>
   </w:num>
 </w:numbering>
 </file>

</xml_diff>